<commit_message>
AI brain report some work - Updates to solidworks drawing
</commit_message>
<xml_diff>
--- a/4_AI_Machine_Teaching/Exercise-1/Brain-Design-Worksheet-v1.3.docx
+++ b/4_AI_Machine_Teaching/Exercise-1/Brain-Design-Worksheet-v1.3.docx
@@ -1,6 +1,6 @@
 
 <file path=word/document.xml><?xml version="1.0" encoding="utf-8"?>
-<w:document xmlns:wpc="http://schemas.microsoft.com/office/word/2010/wordprocessingCanvas" xmlns:cx="http://schemas.microsoft.com/office/drawing/2014/chartex" xmlns:cx1="http://schemas.microsoft.com/office/drawing/2015/9/8/chartex" xmlns:cx2="http://schemas.microsoft.com/office/drawing/2015/10/21/chartex" xmlns:cx3="http://schemas.microsoft.com/office/drawing/2016/5/9/chartex" xmlns:cx4="http://schemas.microsoft.com/office/drawing/2016/5/10/chartex" xmlns:cx5="http://schemas.microsoft.com/office/drawing/2016/5/11/chartex" xmlns:cx6="http://schemas.microsoft.com/office/drawing/2016/5/12/chartex" xmlns:cx7="http://schemas.microsoft.com/office/drawing/2016/5/13/chartex" xmlns:cx8="http://schemas.microsoft.com/office/drawing/2016/5/14/chartex" xmlns:mc="http://schemas.openxmlformats.org/markup-compatibility/2006" xmlns:aink="http://schemas.microsoft.com/office/drawing/2016/ink" xmlns:am3d="http://schemas.microsoft.com/office/drawing/2017/model3d" xmlns:o="urn:schemas-microsoft-com:office:office" xmlns:r="http://schemas.openxmlformats.org/officeDocument/2006/relationships" xmlns:m="http://schemas.openxmlformats.org/officeDocument/2006/math" xmlns:v="urn:schemas-microsoft-com:vml" xmlns:wp14="http://schemas.microsoft.com/office/word/2010/wordprocessingDrawing" xmlns:wp="http://schemas.openxmlformats.org/drawingml/2006/wordprocessingDrawing" xmlns:w10="urn:schemas-microsoft-com:office:word" xmlns:w="http://schemas.openxmlformats.org/wordprocessingml/2006/main" xmlns:w14="http://schemas.microsoft.com/office/word/2010/wordml" xmlns:w15="http://schemas.microsoft.com/office/word/2012/wordml" xmlns:w16cex="http://schemas.microsoft.com/office/word/2018/wordml/cex" xmlns:w16cid="http://schemas.microsoft.com/office/word/2016/wordml/cid" xmlns:w16="http://schemas.microsoft.com/office/word/2018/wordml" xmlns:w16se="http://schemas.microsoft.com/office/word/2015/wordml/symex" xmlns:wpg="http://schemas.microsoft.com/office/word/2010/wordprocessingGroup" xmlns:wpi="http://schemas.microsoft.com/office/word/2010/wordprocessingInk" xmlns:wne="http://schemas.microsoft.com/office/word/2006/wordml" xmlns:wps="http://schemas.microsoft.com/office/word/2010/wordprocessingShape" mc:Ignorable="w14 w15 w16se w16cid w16 w16cex wp14">
+<w:document xmlns:wpc="http://schemas.microsoft.com/office/word/2010/wordprocessingCanvas" xmlns:cx="http://schemas.microsoft.com/office/drawing/2014/chartex" xmlns:cx1="http://schemas.microsoft.com/office/drawing/2015/9/8/chartex" xmlns:mc="http://schemas.openxmlformats.org/markup-compatibility/2006" xmlns:o="urn:schemas-microsoft-com:office:office" xmlns:r="http://schemas.openxmlformats.org/officeDocument/2006/relationships" xmlns:m="http://schemas.openxmlformats.org/officeDocument/2006/math" xmlns:v="urn:schemas-microsoft-com:vml" xmlns:wp14="http://schemas.microsoft.com/office/word/2010/wordprocessingDrawing" xmlns:wp="http://schemas.openxmlformats.org/drawingml/2006/wordprocessingDrawing" xmlns:w10="urn:schemas-microsoft-com:office:word" xmlns:w="http://schemas.openxmlformats.org/wordprocessingml/2006/main" xmlns:w14="http://schemas.microsoft.com/office/word/2010/wordml" xmlns:w15="http://schemas.microsoft.com/office/word/2012/wordml" xmlns:w16se="http://schemas.microsoft.com/office/word/2015/wordml/symex" xmlns:wpg="http://schemas.microsoft.com/office/word/2010/wordprocessingGroup" xmlns:wpi="http://schemas.microsoft.com/office/word/2010/wordprocessingInk" xmlns:wne="http://schemas.microsoft.com/office/word/2006/wordml" xmlns:wps="http://schemas.microsoft.com/office/word/2010/wordprocessingShape" mc:Ignorable="w14 w15 w16se wp14">
   <w:body>
     <w:p>
       <w:pPr>
@@ -143,6 +143,18 @@
           <w:rFonts w:ascii="Open Sans Medium" w:eastAsia="Open Sans Medium" w:hAnsi="Open Sans Medium" w:cs="Open Sans Medium"/>
         </w:rPr>
         <w:t xml:space="preserve">: </w:t>
+      </w:r>
+      <w:r>
+        <w:rPr>
+          <w:rFonts w:ascii="Open Sans Medium" w:eastAsia="Open Sans Medium" w:hAnsi="Open Sans Medium" w:cs="Open Sans Medium"/>
+        </w:rPr>
+        <w:t xml:space="preserve"> </w:t>
+      </w:r>
+      <w:r>
+        <w:rPr>
+          <w:rFonts w:ascii="Open Sans Medium" w:eastAsia="Open Sans Medium" w:hAnsi="Open Sans Medium" w:cs="Open Sans Medium"/>
+        </w:rPr>
+        <w:t>Agricultural drones</w:t>
       </w:r>
     </w:p>
     <w:p>
@@ -202,7 +214,7 @@
           <w:noProof/>
         </w:rPr>
         <w:pict w14:anchorId="3E677822">
-          <v:rect id="_x0000_i1028" alt="" style="width:468pt;height:.05pt;mso-width-percent:0;mso-height-percent:0;mso-width-percent:0;mso-height-percent:0" o:hralign="center" o:hrstd="t" o:hr="t" fillcolor="#a0a0a0" stroked="f"/>
+          <v:rect id="_x0000_i1025" alt="" style="width:468pt;height:.05pt;mso-width-percent:0;mso-height-percent:0;mso-width-percent:0;mso-height-percent:0" o:hralign="center" o:hrstd="t" o:hr="t" fillcolor="#a0a0a0" stroked="f"/>
         </w:pict>
       </w:r>
     </w:p>
@@ -238,6 +250,31 @@
           <w:szCs w:val="18"/>
         </w:rPr>
       </w:pPr>
+      <w:r>
+        <w:rPr>
+          <w:rFonts w:ascii="Verdana" w:eastAsia="Verdana" w:hAnsi="Verdana" w:cs="Verdana"/>
+          <w:sz w:val="18"/>
+          <w:szCs w:val="18"/>
+        </w:rPr>
+        <w:t>Agriculture is lifeline of any country particularly for 3</w:t>
+      </w:r>
+      <w:r>
+        <w:rPr>
+          <w:rFonts w:ascii="Verdana" w:eastAsia="Verdana" w:hAnsi="Verdana" w:cs="Verdana"/>
+          <w:sz w:val="18"/>
+          <w:szCs w:val="18"/>
+          <w:vertAlign w:val="superscript"/>
+        </w:rPr>
+        <w:t>rd</w:t>
+      </w:r>
+      <w:r>
+        <w:rPr>
+          <w:rFonts w:ascii="Verdana" w:eastAsia="Verdana" w:hAnsi="Verdana" w:cs="Verdana"/>
+          <w:sz w:val="18"/>
+          <w:szCs w:val="18"/>
+        </w:rPr>
+        <w:t xml:space="preserve"> world countries. Due to shortage of skilled manpower, expensive fuel costs, improvements in agricultural industry are of paramount importance and urgent most need of such countries. My proposal is to use “agricultural drones” in order to spread the seed for new crop over large area, monitoring of crops at regular intervals as well as suggesting and helping provide optimal water to achieve maximum yield with minimum resources. </w:t>
+      </w:r>
     </w:p>
     <w:p>
       <w:pPr>
@@ -333,7 +370,7 @@
           <w:noProof/>
         </w:rPr>
         <w:pict w14:anchorId="0218B0FB">
-          <v:rect id="_x0000_i1027" alt="" style="width:468pt;height:.05pt;mso-width-percent:0;mso-height-percent:0;mso-width-percent:0;mso-height-percent:0" o:hralign="center" o:hrstd="t" o:hr="t" fillcolor="#a0a0a0" stroked="f"/>
+          <v:rect id="_x0000_i1026" alt="" style="width:468pt;height:.05pt;mso-width-percent:0;mso-height-percent:0;mso-width-percent:0;mso-height-percent:0" o:hralign="center" o:hrstd="t" o:hr="t" fillcolor="#a0a0a0" stroked="f"/>
         </w:pict>
       </w:r>
     </w:p>
@@ -369,6 +406,61 @@
           <w:szCs w:val="18"/>
         </w:rPr>
       </w:pPr>
+      <w:r>
+        <w:rPr>
+          <w:rFonts w:ascii="Verdana" w:eastAsia="Verdana" w:hAnsi="Verdana" w:cs="Verdana"/>
+          <w:sz w:val="18"/>
+          <w:szCs w:val="18"/>
+        </w:rPr>
+        <w:t xml:space="preserve">Even if </w:t>
+      </w:r>
+      <w:r>
+        <w:rPr>
+          <w:rFonts w:ascii="Verdana" w:eastAsia="Verdana" w:hAnsi="Verdana" w:cs="Verdana"/>
+          <w:b/>
+          <w:bCs/>
+          <w:color w:val="002060"/>
+          <w:sz w:val="18"/>
+          <w:szCs w:val="18"/>
+        </w:rPr>
+        <w:t>10%</w:t>
+      </w:r>
+      <w:r>
+        <w:rPr>
+          <w:rFonts w:ascii="Verdana" w:eastAsia="Verdana" w:hAnsi="Verdana" w:cs="Verdana"/>
+          <w:sz w:val="18"/>
+          <w:szCs w:val="18"/>
+        </w:rPr>
+        <w:t xml:space="preserve"> of agricultural land is brought under drone based seeding, administration, surveillance etc.. then an annual saving of </w:t>
+      </w:r>
+      <w:r>
+        <w:rPr>
+          <w:rFonts w:ascii="Verdana" w:eastAsia="Verdana" w:hAnsi="Verdana" w:cs="Verdana"/>
+          <w:b/>
+          <w:bCs/>
+          <w:color w:val="FF0000"/>
+          <w:sz w:val="18"/>
+          <w:szCs w:val="18"/>
+        </w:rPr>
+        <w:t>USD 500 million</w:t>
+      </w:r>
+      <w:r>
+        <w:rPr>
+          <w:rFonts w:ascii="Verdana" w:eastAsia="Verdana" w:hAnsi="Verdana" w:cs="Verdana"/>
+          <w:color w:val="FF0000"/>
+          <w:sz w:val="18"/>
+          <w:szCs w:val="18"/>
+        </w:rPr>
+        <w:t xml:space="preserve"> </w:t>
+      </w:r>
+      <w:r>
+        <w:rPr>
+          <w:rFonts w:ascii="Verdana" w:eastAsia="Verdana" w:hAnsi="Verdana" w:cs="Verdana"/>
+          <w:sz w:val="18"/>
+          <w:szCs w:val="18"/>
+        </w:rPr>
+        <w:t>is possible which is a very huge sum of money for a developing nation.</w:t>
+      </w:r>
     </w:p>
     <w:p>
       <w:pPr>
@@ -604,7 +696,7 @@
             </w:rPr>
             <w:id w:val="1838500197"/>
             <w14:checkbox>
-              <w14:checked w14:val="0"/>
+              <w14:checked w14:val="1"/>
               <w14:checkedState w14:val="2612" w14:font="MS Gothic"/>
               <w14:uncheckedState w14:val="2610" w14:font="MS Gothic"/>
             </w14:checkbox>
@@ -644,7 +736,7 @@
                     <w:sz w:val="18"/>
                     <w:szCs w:val="18"/>
                   </w:rPr>
-                  <w:t>☐</w:t>
+                  <w:t>☒</w:t>
                 </w:r>
               </w:p>
             </w:tc>
@@ -721,6 +813,14 @@
                 <w:szCs w:val="18"/>
               </w:rPr>
               <w:tab/>
+            </w:r>
+            <w:r>
+              <w:rPr>
+                <w:rFonts w:ascii="Verdana" w:eastAsia="Verdana" w:hAnsi="Verdana" w:cs="Verdana"/>
+                <w:sz w:val="18"/>
+                <w:szCs w:val="18"/>
+              </w:rPr>
+              <w:t>Less educated personnel guiding the field workers</w:t>
             </w:r>
           </w:p>
         </w:tc>
@@ -1257,7 +1357,6 @@
       <w:bookmarkStart w:id="3" w:name="_lx89d1yivobj" w:colFirst="0" w:colLast="0"/>
       <w:bookmarkEnd w:id="3"/>
       <w:r>
-        <w:lastRenderedPageBreak/>
         <w:t>5 | Limitations of current methods</w:t>
       </w:r>
       <w:r>
@@ -1570,6 +1669,16 @@
               </w:rPr>
               <w:t xml:space="preserve"> </w:t>
             </w:r>
+            <w:r>
+              <w:rPr>
+                <w:rFonts w:ascii="Verdana" w:eastAsia="Verdana" w:hAnsi="Verdana" w:cs="Verdana"/>
+                <w:sz w:val="18"/>
+                <w:szCs w:val="18"/>
+              </w:rPr>
+              <w:t xml:space="preserve">Extremely difficult to control various direct / indirect costs related to labor training, avoiding wastage of seed, avoid usage of excess fuel for electricity, sub-optimal water usage and other protection of crop methodologies. </w:t>
+            </w:r>
+            <w:bookmarkStart w:id="4" w:name="_GoBack"/>
+            <w:bookmarkEnd w:id="4"/>
           </w:p>
         </w:tc>
       </w:tr>
@@ -2384,7 +2493,7 @@
           <w:noProof/>
         </w:rPr>
         <w:pict w14:anchorId="6F343FE0">
-          <v:rect id="_x0000_i1026" alt="" style="width:468pt;height:.05pt;mso-width-percent:0;mso-height-percent:0;mso-width-percent:0;mso-height-percent:0" o:hralign="center" o:hrstd="t" o:hr="t" fillcolor="#a0a0a0" stroked="f"/>
+          <v:rect id="_x0000_i1027" alt="" style="width:468pt;height:.05pt;mso-width-percent:0;mso-height-percent:0;mso-width-percent:0;mso-height-percent:0" o:hralign="center" o:hrstd="t" o:hr="t" fillcolor="#a0a0a0" stroked="f"/>
         </w:pict>
       </w:r>
     </w:p>
@@ -2540,7 +2649,7 @@
           <w:noProof/>
         </w:rPr>
         <w:pict w14:anchorId="62FA67B2">
-          <v:rect id="_x0000_i1025" alt="" style="width:468pt;height:.05pt;mso-width-percent:0;mso-height-percent:0;mso-width-percent:0;mso-height-percent:0" o:hralign="center" o:hrstd="t" o:hr="t" fillcolor="#a0a0a0" stroked="f"/>
+          <v:rect id="_x0000_i1028" alt="" style="width:468pt;height:.05pt;mso-width-percent:0;mso-height-percent:0;mso-width-percent:0;mso-height-percent:0" o:hralign="center" o:hrstd="t" o:hr="t" fillcolor="#a0a0a0" stroked="f"/>
         </w:pict>
       </w:r>
     </w:p>
@@ -4552,7 +4661,7 @@
 </file>
 
 <file path=word/endnotes.xml><?xml version="1.0" encoding="utf-8"?>
-<w:endnotes xmlns:wpc="http://schemas.microsoft.com/office/word/2010/wordprocessingCanvas" xmlns:cx="http://schemas.microsoft.com/office/drawing/2014/chartex" xmlns:cx1="http://schemas.microsoft.com/office/drawing/2015/9/8/chartex" xmlns:cx2="http://schemas.microsoft.com/office/drawing/2015/10/21/chartex" xmlns:cx3="http://schemas.microsoft.com/office/drawing/2016/5/9/chartex" xmlns:cx4="http://schemas.microsoft.com/office/drawing/2016/5/10/chartex" xmlns:cx5="http://schemas.microsoft.com/office/drawing/2016/5/11/chartex" xmlns:cx6="http://schemas.microsoft.com/office/drawing/2016/5/12/chartex" xmlns:cx7="http://schemas.microsoft.com/office/drawing/2016/5/13/chartex" xmlns:cx8="http://schemas.microsoft.com/office/drawing/2016/5/14/chartex" xmlns:mc="http://schemas.openxmlformats.org/markup-compatibility/2006" xmlns:aink="http://schemas.microsoft.com/office/drawing/2016/ink" xmlns:am3d="http://schemas.microsoft.com/office/drawing/2017/model3d" xmlns:o="urn:schemas-microsoft-com:office:office" xmlns:r="http://schemas.openxmlformats.org/officeDocument/2006/relationships" xmlns:m="http://schemas.openxmlformats.org/officeDocument/2006/math" xmlns:v="urn:schemas-microsoft-com:vml" xmlns:wp14="http://schemas.microsoft.com/office/word/2010/wordprocessingDrawing" xmlns:wp="http://schemas.openxmlformats.org/drawingml/2006/wordprocessingDrawing" xmlns:w10="urn:schemas-microsoft-com:office:word" xmlns:w="http://schemas.openxmlformats.org/wordprocessingml/2006/main" xmlns:w14="http://schemas.microsoft.com/office/word/2010/wordml" xmlns:w15="http://schemas.microsoft.com/office/word/2012/wordml" xmlns:w16cex="http://schemas.microsoft.com/office/word/2018/wordml/cex" xmlns:w16cid="http://schemas.microsoft.com/office/word/2016/wordml/cid" xmlns:w16="http://schemas.microsoft.com/office/word/2018/wordml" xmlns:w16se="http://schemas.microsoft.com/office/word/2015/wordml/symex" xmlns:wpg="http://schemas.microsoft.com/office/word/2010/wordprocessingGroup" xmlns:wpi="http://schemas.microsoft.com/office/word/2010/wordprocessingInk" xmlns:wne="http://schemas.microsoft.com/office/word/2006/wordml" xmlns:wps="http://schemas.microsoft.com/office/word/2010/wordprocessingShape" mc:Ignorable="w14 w15 w16se w16cid w16 w16cex wp14">
+<w:endnotes xmlns:wpc="http://schemas.microsoft.com/office/word/2010/wordprocessingCanvas" xmlns:cx="http://schemas.microsoft.com/office/drawing/2014/chartex" xmlns:cx1="http://schemas.microsoft.com/office/drawing/2015/9/8/chartex" xmlns:mc="http://schemas.openxmlformats.org/markup-compatibility/2006" xmlns:o="urn:schemas-microsoft-com:office:office" xmlns:r="http://schemas.openxmlformats.org/officeDocument/2006/relationships" xmlns:m="http://schemas.openxmlformats.org/officeDocument/2006/math" xmlns:v="urn:schemas-microsoft-com:vml" xmlns:wp14="http://schemas.microsoft.com/office/word/2010/wordprocessingDrawing" xmlns:wp="http://schemas.openxmlformats.org/drawingml/2006/wordprocessingDrawing" xmlns:w10="urn:schemas-microsoft-com:office:word" xmlns:w="http://schemas.openxmlformats.org/wordprocessingml/2006/main" xmlns:w14="http://schemas.microsoft.com/office/word/2010/wordml" xmlns:w15="http://schemas.microsoft.com/office/word/2012/wordml" xmlns:w16se="http://schemas.microsoft.com/office/word/2015/wordml/symex" xmlns:wpg="http://schemas.microsoft.com/office/word/2010/wordprocessingGroup" xmlns:wpi="http://schemas.microsoft.com/office/word/2010/wordprocessingInk" xmlns:wne="http://schemas.microsoft.com/office/word/2006/wordml" xmlns:wps="http://schemas.microsoft.com/office/word/2010/wordprocessingShape" mc:Ignorable="w14 w15 w16se wp14">
   <w:endnote w:type="separator" w:id="-1">
     <w:p>
       <w:r>
@@ -4571,7 +4680,7 @@
 </file>
 
 <file path=word/footer1.xml><?xml version="1.0" encoding="utf-8"?>
-<w:ftr xmlns:wpc="http://schemas.microsoft.com/office/word/2010/wordprocessingCanvas" xmlns:cx="http://schemas.microsoft.com/office/drawing/2014/chartex" xmlns:cx1="http://schemas.microsoft.com/office/drawing/2015/9/8/chartex" xmlns:cx2="http://schemas.microsoft.com/office/drawing/2015/10/21/chartex" xmlns:cx3="http://schemas.microsoft.com/office/drawing/2016/5/9/chartex" xmlns:cx4="http://schemas.microsoft.com/office/drawing/2016/5/10/chartex" xmlns:cx5="http://schemas.microsoft.com/office/drawing/2016/5/11/chartex" xmlns:cx6="http://schemas.microsoft.com/office/drawing/2016/5/12/chartex" xmlns:cx7="http://schemas.microsoft.com/office/drawing/2016/5/13/chartex" xmlns:cx8="http://schemas.microsoft.com/office/drawing/2016/5/14/chartex" xmlns:mc="http://schemas.openxmlformats.org/markup-compatibility/2006" xmlns:aink="http://schemas.microsoft.com/office/drawing/2016/ink" xmlns:am3d="http://schemas.microsoft.com/office/drawing/2017/model3d" xmlns:o="urn:schemas-microsoft-com:office:office" xmlns:r="http://schemas.openxmlformats.org/officeDocument/2006/relationships" xmlns:m="http://schemas.openxmlformats.org/officeDocument/2006/math" xmlns:v="urn:schemas-microsoft-com:vml" xmlns:wp14="http://schemas.microsoft.com/office/word/2010/wordprocessingDrawing" xmlns:wp="http://schemas.openxmlformats.org/drawingml/2006/wordprocessingDrawing" xmlns:w10="urn:schemas-microsoft-com:office:word" xmlns:w="http://schemas.openxmlformats.org/wordprocessingml/2006/main" xmlns:w14="http://schemas.microsoft.com/office/word/2010/wordml" xmlns:w15="http://schemas.microsoft.com/office/word/2012/wordml" xmlns:w16cex="http://schemas.microsoft.com/office/word/2018/wordml/cex" xmlns:w16cid="http://schemas.microsoft.com/office/word/2016/wordml/cid" xmlns:w16="http://schemas.microsoft.com/office/word/2018/wordml" xmlns:w16se="http://schemas.microsoft.com/office/word/2015/wordml/symex" xmlns:wpg="http://schemas.microsoft.com/office/word/2010/wordprocessingGroup" xmlns:wpi="http://schemas.microsoft.com/office/word/2010/wordprocessingInk" xmlns:wne="http://schemas.microsoft.com/office/word/2006/wordml" xmlns:wps="http://schemas.microsoft.com/office/word/2010/wordprocessingShape" mc:Ignorable="w14 w15 w16se w16cid w16 w16cex wp14">
+<w:ftr xmlns:wpc="http://schemas.microsoft.com/office/word/2010/wordprocessingCanvas" xmlns:cx="http://schemas.microsoft.com/office/drawing/2014/chartex" xmlns:cx1="http://schemas.microsoft.com/office/drawing/2015/9/8/chartex" xmlns:mc="http://schemas.openxmlformats.org/markup-compatibility/2006" xmlns:o="urn:schemas-microsoft-com:office:office" xmlns:r="http://schemas.openxmlformats.org/officeDocument/2006/relationships" xmlns:m="http://schemas.openxmlformats.org/officeDocument/2006/math" xmlns:v="urn:schemas-microsoft-com:vml" xmlns:wp14="http://schemas.microsoft.com/office/word/2010/wordprocessingDrawing" xmlns:wp="http://schemas.openxmlformats.org/drawingml/2006/wordprocessingDrawing" xmlns:w10="urn:schemas-microsoft-com:office:word" xmlns:w="http://schemas.openxmlformats.org/wordprocessingml/2006/main" xmlns:w14="http://schemas.microsoft.com/office/word/2010/wordml" xmlns:w15="http://schemas.microsoft.com/office/word/2012/wordml" xmlns:w16se="http://schemas.microsoft.com/office/word/2015/wordml/symex" xmlns:wpg="http://schemas.microsoft.com/office/word/2010/wordprocessingGroup" xmlns:wpi="http://schemas.microsoft.com/office/word/2010/wordprocessingInk" xmlns:wne="http://schemas.microsoft.com/office/word/2006/wordml" xmlns:wps="http://schemas.microsoft.com/office/word/2010/wordprocessingShape" mc:Ignorable="w14 w15 w16se wp14">
   <w:p>
     <w:pPr>
       <w:pStyle w:val="Footer"/>
@@ -4581,7 +4690,7 @@
 </file>
 
 <file path=word/footer2.xml><?xml version="1.0" encoding="utf-8"?>
-<w:ftr xmlns:wpc="http://schemas.microsoft.com/office/word/2010/wordprocessingCanvas" xmlns:cx="http://schemas.microsoft.com/office/drawing/2014/chartex" xmlns:cx1="http://schemas.microsoft.com/office/drawing/2015/9/8/chartex" xmlns:cx2="http://schemas.microsoft.com/office/drawing/2015/10/21/chartex" xmlns:cx3="http://schemas.microsoft.com/office/drawing/2016/5/9/chartex" xmlns:cx4="http://schemas.microsoft.com/office/drawing/2016/5/10/chartex" xmlns:cx5="http://schemas.microsoft.com/office/drawing/2016/5/11/chartex" xmlns:cx6="http://schemas.microsoft.com/office/drawing/2016/5/12/chartex" xmlns:cx7="http://schemas.microsoft.com/office/drawing/2016/5/13/chartex" xmlns:cx8="http://schemas.microsoft.com/office/drawing/2016/5/14/chartex" xmlns:mc="http://schemas.openxmlformats.org/markup-compatibility/2006" xmlns:aink="http://schemas.microsoft.com/office/drawing/2016/ink" xmlns:am3d="http://schemas.microsoft.com/office/drawing/2017/model3d" xmlns:o="urn:schemas-microsoft-com:office:office" xmlns:r="http://schemas.openxmlformats.org/officeDocument/2006/relationships" xmlns:m="http://schemas.openxmlformats.org/officeDocument/2006/math" xmlns:v="urn:schemas-microsoft-com:vml" xmlns:wp14="http://schemas.microsoft.com/office/word/2010/wordprocessingDrawing" xmlns:wp="http://schemas.openxmlformats.org/drawingml/2006/wordprocessingDrawing" xmlns:w10="urn:schemas-microsoft-com:office:word" xmlns:w="http://schemas.openxmlformats.org/wordprocessingml/2006/main" xmlns:w14="http://schemas.microsoft.com/office/word/2010/wordml" xmlns:w15="http://schemas.microsoft.com/office/word/2012/wordml" xmlns:w16cex="http://schemas.microsoft.com/office/word/2018/wordml/cex" xmlns:w16cid="http://schemas.microsoft.com/office/word/2016/wordml/cid" xmlns:w16="http://schemas.microsoft.com/office/word/2018/wordml" xmlns:w16se="http://schemas.microsoft.com/office/word/2015/wordml/symex" xmlns:wpg="http://schemas.microsoft.com/office/word/2010/wordprocessingGroup" xmlns:wpi="http://schemas.microsoft.com/office/word/2010/wordprocessingInk" xmlns:wne="http://schemas.microsoft.com/office/word/2006/wordml" xmlns:wps="http://schemas.microsoft.com/office/word/2010/wordprocessingShape" mc:Ignorable="w14 w15 w16se w16cid w16 w16cex wp14">
+<w:ftr xmlns:wpc="http://schemas.microsoft.com/office/word/2010/wordprocessingCanvas" xmlns:cx="http://schemas.microsoft.com/office/drawing/2014/chartex" xmlns:cx1="http://schemas.microsoft.com/office/drawing/2015/9/8/chartex" xmlns:mc="http://schemas.openxmlformats.org/markup-compatibility/2006" xmlns:o="urn:schemas-microsoft-com:office:office" xmlns:r="http://schemas.openxmlformats.org/officeDocument/2006/relationships" xmlns:m="http://schemas.openxmlformats.org/officeDocument/2006/math" xmlns:v="urn:schemas-microsoft-com:vml" xmlns:wp14="http://schemas.microsoft.com/office/word/2010/wordprocessingDrawing" xmlns:wp="http://schemas.openxmlformats.org/drawingml/2006/wordprocessingDrawing" xmlns:w10="urn:schemas-microsoft-com:office:word" xmlns:w="http://schemas.openxmlformats.org/wordprocessingml/2006/main" xmlns:w14="http://schemas.microsoft.com/office/word/2010/wordml" xmlns:w15="http://schemas.microsoft.com/office/word/2012/wordml" xmlns:w16se="http://schemas.microsoft.com/office/word/2015/wordml/symex" xmlns:wpg="http://schemas.microsoft.com/office/word/2010/wordprocessingGroup" xmlns:wpi="http://schemas.microsoft.com/office/word/2010/wordprocessingInk" xmlns:wne="http://schemas.microsoft.com/office/word/2006/wordml" xmlns:wps="http://schemas.microsoft.com/office/word/2010/wordprocessingShape" mc:Ignorable="w14 w15 w16se wp14">
   <w:p>
     <w:pPr>
       <w:tabs>
@@ -4646,6 +4755,7 @@
         <w:szCs w:val="16"/>
       </w:rPr>
       <w:tab/>
+      <w:t>v.1.</w:t>
     </w:r>
     <w:r>
       <w:rPr>
@@ -4654,25 +4764,14 @@
         <w:sz w:val="16"/>
         <w:szCs w:val="16"/>
       </w:rPr>
-      <w:t>v.1.</w:t>
-    </w:r>
-    <w:r>
-      <w:rPr>
-        <w:rFonts w:ascii="Helvetica Neue" w:hAnsi="Helvetica Neue"/>
-        <w:color w:val="595959" w:themeColor="text1" w:themeTint="A6"/>
-        <w:sz w:val="16"/>
-        <w:szCs w:val="16"/>
-      </w:rPr>
       <w:t>3</w:t>
     </w:r>
-    <w:bookmarkStart w:id="4" w:name="_GoBack"/>
-    <w:bookmarkEnd w:id="4"/>
   </w:p>
 </w:ftr>
 </file>
 
 <file path=word/footer3.xml><?xml version="1.0" encoding="utf-8"?>
-<w:ftr xmlns:wpc="http://schemas.microsoft.com/office/word/2010/wordprocessingCanvas" xmlns:cx="http://schemas.microsoft.com/office/drawing/2014/chartex" xmlns:cx1="http://schemas.microsoft.com/office/drawing/2015/9/8/chartex" xmlns:cx2="http://schemas.microsoft.com/office/drawing/2015/10/21/chartex" xmlns:cx3="http://schemas.microsoft.com/office/drawing/2016/5/9/chartex" xmlns:cx4="http://schemas.microsoft.com/office/drawing/2016/5/10/chartex" xmlns:cx5="http://schemas.microsoft.com/office/drawing/2016/5/11/chartex" xmlns:cx6="http://schemas.microsoft.com/office/drawing/2016/5/12/chartex" xmlns:cx7="http://schemas.microsoft.com/office/drawing/2016/5/13/chartex" xmlns:cx8="http://schemas.microsoft.com/office/drawing/2016/5/14/chartex" xmlns:mc="http://schemas.openxmlformats.org/markup-compatibility/2006" xmlns:aink="http://schemas.microsoft.com/office/drawing/2016/ink" xmlns:am3d="http://schemas.microsoft.com/office/drawing/2017/model3d" xmlns:o="urn:schemas-microsoft-com:office:office" xmlns:r="http://schemas.openxmlformats.org/officeDocument/2006/relationships" xmlns:m="http://schemas.openxmlformats.org/officeDocument/2006/math" xmlns:v="urn:schemas-microsoft-com:vml" xmlns:wp14="http://schemas.microsoft.com/office/word/2010/wordprocessingDrawing" xmlns:wp="http://schemas.openxmlformats.org/drawingml/2006/wordprocessingDrawing" xmlns:w10="urn:schemas-microsoft-com:office:word" xmlns:w="http://schemas.openxmlformats.org/wordprocessingml/2006/main" xmlns:w14="http://schemas.microsoft.com/office/word/2010/wordml" xmlns:w15="http://schemas.microsoft.com/office/word/2012/wordml" xmlns:w16cex="http://schemas.microsoft.com/office/word/2018/wordml/cex" xmlns:w16cid="http://schemas.microsoft.com/office/word/2016/wordml/cid" xmlns:w16="http://schemas.microsoft.com/office/word/2018/wordml" xmlns:w16se="http://schemas.microsoft.com/office/word/2015/wordml/symex" xmlns:wpg="http://schemas.microsoft.com/office/word/2010/wordprocessingGroup" xmlns:wpi="http://schemas.microsoft.com/office/word/2010/wordprocessingInk" xmlns:wne="http://schemas.microsoft.com/office/word/2006/wordml" xmlns:wps="http://schemas.microsoft.com/office/word/2010/wordprocessingShape" mc:Ignorable="w14 w15 w16se w16cid w16 w16cex wp14">
+<w:ftr xmlns:wpc="http://schemas.microsoft.com/office/word/2010/wordprocessingCanvas" xmlns:cx="http://schemas.microsoft.com/office/drawing/2014/chartex" xmlns:cx1="http://schemas.microsoft.com/office/drawing/2015/9/8/chartex" xmlns:mc="http://schemas.openxmlformats.org/markup-compatibility/2006" xmlns:o="urn:schemas-microsoft-com:office:office" xmlns:r="http://schemas.openxmlformats.org/officeDocument/2006/relationships" xmlns:m="http://schemas.openxmlformats.org/officeDocument/2006/math" xmlns:v="urn:schemas-microsoft-com:vml" xmlns:wp14="http://schemas.microsoft.com/office/word/2010/wordprocessingDrawing" xmlns:wp="http://schemas.openxmlformats.org/drawingml/2006/wordprocessingDrawing" xmlns:w10="urn:schemas-microsoft-com:office:word" xmlns:w="http://schemas.openxmlformats.org/wordprocessingml/2006/main" xmlns:w14="http://schemas.microsoft.com/office/word/2010/wordml" xmlns:w15="http://schemas.microsoft.com/office/word/2012/wordml" xmlns:w16se="http://schemas.microsoft.com/office/word/2015/wordml/symex" xmlns:wpg="http://schemas.microsoft.com/office/word/2010/wordprocessingGroup" xmlns:wpi="http://schemas.microsoft.com/office/word/2010/wordprocessingInk" xmlns:wne="http://schemas.microsoft.com/office/word/2006/wordml" xmlns:wps="http://schemas.microsoft.com/office/word/2010/wordprocessingShape" mc:Ignorable="w14 w15 w16se wp14">
   <w:p>
     <w:pPr>
       <w:pStyle w:val="Footer"/>
@@ -4682,7 +4781,7 @@
 </file>
 
 <file path=word/footnotes.xml><?xml version="1.0" encoding="utf-8"?>
-<w:footnotes xmlns:wpc="http://schemas.microsoft.com/office/word/2010/wordprocessingCanvas" xmlns:cx="http://schemas.microsoft.com/office/drawing/2014/chartex" xmlns:cx1="http://schemas.microsoft.com/office/drawing/2015/9/8/chartex" xmlns:cx2="http://schemas.microsoft.com/office/drawing/2015/10/21/chartex" xmlns:cx3="http://schemas.microsoft.com/office/drawing/2016/5/9/chartex" xmlns:cx4="http://schemas.microsoft.com/office/drawing/2016/5/10/chartex" xmlns:cx5="http://schemas.microsoft.com/office/drawing/2016/5/11/chartex" xmlns:cx6="http://schemas.microsoft.com/office/drawing/2016/5/12/chartex" xmlns:cx7="http://schemas.microsoft.com/office/drawing/2016/5/13/chartex" xmlns:cx8="http://schemas.microsoft.com/office/drawing/2016/5/14/chartex" xmlns:mc="http://schemas.openxmlformats.org/markup-compatibility/2006" xmlns:aink="http://schemas.microsoft.com/office/drawing/2016/ink" xmlns:am3d="http://schemas.microsoft.com/office/drawing/2017/model3d" xmlns:o="urn:schemas-microsoft-com:office:office" xmlns:r="http://schemas.openxmlformats.org/officeDocument/2006/relationships" xmlns:m="http://schemas.openxmlformats.org/officeDocument/2006/math" xmlns:v="urn:schemas-microsoft-com:vml" xmlns:wp14="http://schemas.microsoft.com/office/word/2010/wordprocessingDrawing" xmlns:wp="http://schemas.openxmlformats.org/drawingml/2006/wordprocessingDrawing" xmlns:w10="urn:schemas-microsoft-com:office:word" xmlns:w="http://schemas.openxmlformats.org/wordprocessingml/2006/main" xmlns:w14="http://schemas.microsoft.com/office/word/2010/wordml" xmlns:w15="http://schemas.microsoft.com/office/word/2012/wordml" xmlns:w16cex="http://schemas.microsoft.com/office/word/2018/wordml/cex" xmlns:w16cid="http://schemas.microsoft.com/office/word/2016/wordml/cid" xmlns:w16="http://schemas.microsoft.com/office/word/2018/wordml" xmlns:w16se="http://schemas.microsoft.com/office/word/2015/wordml/symex" xmlns:wpg="http://schemas.microsoft.com/office/word/2010/wordprocessingGroup" xmlns:wpi="http://schemas.microsoft.com/office/word/2010/wordprocessingInk" xmlns:wne="http://schemas.microsoft.com/office/word/2006/wordml" xmlns:wps="http://schemas.microsoft.com/office/word/2010/wordprocessingShape" mc:Ignorable="w14 w15 w16se w16cid w16 w16cex wp14">
+<w:footnotes xmlns:wpc="http://schemas.microsoft.com/office/word/2010/wordprocessingCanvas" xmlns:cx="http://schemas.microsoft.com/office/drawing/2014/chartex" xmlns:cx1="http://schemas.microsoft.com/office/drawing/2015/9/8/chartex" xmlns:mc="http://schemas.openxmlformats.org/markup-compatibility/2006" xmlns:o="urn:schemas-microsoft-com:office:office" xmlns:r="http://schemas.openxmlformats.org/officeDocument/2006/relationships" xmlns:m="http://schemas.openxmlformats.org/officeDocument/2006/math" xmlns:v="urn:schemas-microsoft-com:vml" xmlns:wp14="http://schemas.microsoft.com/office/word/2010/wordprocessingDrawing" xmlns:wp="http://schemas.openxmlformats.org/drawingml/2006/wordprocessingDrawing" xmlns:w10="urn:schemas-microsoft-com:office:word" xmlns:w="http://schemas.openxmlformats.org/wordprocessingml/2006/main" xmlns:w14="http://schemas.microsoft.com/office/word/2010/wordml" xmlns:w15="http://schemas.microsoft.com/office/word/2012/wordml" xmlns:w16se="http://schemas.microsoft.com/office/word/2015/wordml/symex" xmlns:wpg="http://schemas.microsoft.com/office/word/2010/wordprocessingGroup" xmlns:wpi="http://schemas.microsoft.com/office/word/2010/wordprocessingInk" xmlns:wne="http://schemas.microsoft.com/office/word/2006/wordml" xmlns:wps="http://schemas.microsoft.com/office/word/2010/wordprocessingShape" mc:Ignorable="w14 w15 w16se wp14">
   <w:footnote w:type="separator" w:id="-1">
     <w:p>
       <w:r>
@@ -4701,7 +4800,7 @@
 </file>
 
 <file path=word/header1.xml><?xml version="1.0" encoding="utf-8"?>
-<w:hdr xmlns:wpc="http://schemas.microsoft.com/office/word/2010/wordprocessingCanvas" xmlns:cx="http://schemas.microsoft.com/office/drawing/2014/chartex" xmlns:cx1="http://schemas.microsoft.com/office/drawing/2015/9/8/chartex" xmlns:cx2="http://schemas.microsoft.com/office/drawing/2015/10/21/chartex" xmlns:cx3="http://schemas.microsoft.com/office/drawing/2016/5/9/chartex" xmlns:cx4="http://schemas.microsoft.com/office/drawing/2016/5/10/chartex" xmlns:cx5="http://schemas.microsoft.com/office/drawing/2016/5/11/chartex" xmlns:cx6="http://schemas.microsoft.com/office/drawing/2016/5/12/chartex" xmlns:cx7="http://schemas.microsoft.com/office/drawing/2016/5/13/chartex" xmlns:cx8="http://schemas.microsoft.com/office/drawing/2016/5/14/chartex" xmlns:mc="http://schemas.openxmlformats.org/markup-compatibility/2006" xmlns:aink="http://schemas.microsoft.com/office/drawing/2016/ink" xmlns:am3d="http://schemas.microsoft.com/office/drawing/2017/model3d" xmlns:o="urn:schemas-microsoft-com:office:office" xmlns:r="http://schemas.openxmlformats.org/officeDocument/2006/relationships" xmlns:m="http://schemas.openxmlformats.org/officeDocument/2006/math" xmlns:v="urn:schemas-microsoft-com:vml" xmlns:wp14="http://schemas.microsoft.com/office/word/2010/wordprocessingDrawing" xmlns:wp="http://schemas.openxmlformats.org/drawingml/2006/wordprocessingDrawing" xmlns:w10="urn:schemas-microsoft-com:office:word" xmlns:w="http://schemas.openxmlformats.org/wordprocessingml/2006/main" xmlns:w14="http://schemas.microsoft.com/office/word/2010/wordml" xmlns:w15="http://schemas.microsoft.com/office/word/2012/wordml" xmlns:w16cex="http://schemas.microsoft.com/office/word/2018/wordml/cex" xmlns:w16cid="http://schemas.microsoft.com/office/word/2016/wordml/cid" xmlns:w16="http://schemas.microsoft.com/office/word/2018/wordml" xmlns:w16se="http://schemas.microsoft.com/office/word/2015/wordml/symex" xmlns:wpg="http://schemas.microsoft.com/office/word/2010/wordprocessingGroup" xmlns:wpi="http://schemas.microsoft.com/office/word/2010/wordprocessingInk" xmlns:wne="http://schemas.microsoft.com/office/word/2006/wordml" xmlns:wps="http://schemas.microsoft.com/office/word/2010/wordprocessingShape" mc:Ignorable="w14 w15 w16se w16cid w16 w16cex wp14">
+<w:hdr xmlns:wpc="http://schemas.microsoft.com/office/word/2010/wordprocessingCanvas" xmlns:cx="http://schemas.microsoft.com/office/drawing/2014/chartex" xmlns:cx1="http://schemas.microsoft.com/office/drawing/2015/9/8/chartex" xmlns:mc="http://schemas.openxmlformats.org/markup-compatibility/2006" xmlns:o="urn:schemas-microsoft-com:office:office" xmlns:r="http://schemas.openxmlformats.org/officeDocument/2006/relationships" xmlns:m="http://schemas.openxmlformats.org/officeDocument/2006/math" xmlns:v="urn:schemas-microsoft-com:vml" xmlns:wp14="http://schemas.microsoft.com/office/word/2010/wordprocessingDrawing" xmlns:wp="http://schemas.openxmlformats.org/drawingml/2006/wordprocessingDrawing" xmlns:w10="urn:schemas-microsoft-com:office:word" xmlns:w="http://schemas.openxmlformats.org/wordprocessingml/2006/main" xmlns:w14="http://schemas.microsoft.com/office/word/2010/wordml" xmlns:w15="http://schemas.microsoft.com/office/word/2012/wordml" xmlns:w16se="http://schemas.microsoft.com/office/word/2015/wordml/symex" xmlns:wpg="http://schemas.microsoft.com/office/word/2010/wordprocessingGroup" xmlns:wpi="http://schemas.microsoft.com/office/word/2010/wordprocessingInk" xmlns:wne="http://schemas.microsoft.com/office/word/2006/wordml" xmlns:wps="http://schemas.microsoft.com/office/word/2010/wordprocessingShape" mc:Ignorable="w14 w15 w16se wp14">
   <w:p>
     <w:pPr>
       <w:pStyle w:val="Header"/>
@@ -4711,7 +4810,7 @@
 </file>
 
 <file path=word/header2.xml><?xml version="1.0" encoding="utf-8"?>
-<w:hdr xmlns:wpc="http://schemas.microsoft.com/office/word/2010/wordprocessingCanvas" xmlns:cx="http://schemas.microsoft.com/office/drawing/2014/chartex" xmlns:cx1="http://schemas.microsoft.com/office/drawing/2015/9/8/chartex" xmlns:cx2="http://schemas.microsoft.com/office/drawing/2015/10/21/chartex" xmlns:cx3="http://schemas.microsoft.com/office/drawing/2016/5/9/chartex" xmlns:cx4="http://schemas.microsoft.com/office/drawing/2016/5/10/chartex" xmlns:cx5="http://schemas.microsoft.com/office/drawing/2016/5/11/chartex" xmlns:cx6="http://schemas.microsoft.com/office/drawing/2016/5/12/chartex" xmlns:cx7="http://schemas.microsoft.com/office/drawing/2016/5/13/chartex" xmlns:cx8="http://schemas.microsoft.com/office/drawing/2016/5/14/chartex" xmlns:mc="http://schemas.openxmlformats.org/markup-compatibility/2006" xmlns:aink="http://schemas.microsoft.com/office/drawing/2016/ink" xmlns:am3d="http://schemas.microsoft.com/office/drawing/2017/model3d" xmlns:o="urn:schemas-microsoft-com:office:office" xmlns:r="http://schemas.openxmlformats.org/officeDocument/2006/relationships" xmlns:m="http://schemas.openxmlformats.org/officeDocument/2006/math" xmlns:v="urn:schemas-microsoft-com:vml" xmlns:wp14="http://schemas.microsoft.com/office/word/2010/wordprocessingDrawing" xmlns:wp="http://schemas.openxmlformats.org/drawingml/2006/wordprocessingDrawing" xmlns:w10="urn:schemas-microsoft-com:office:word" xmlns:w="http://schemas.openxmlformats.org/wordprocessingml/2006/main" xmlns:w14="http://schemas.microsoft.com/office/word/2010/wordml" xmlns:w15="http://schemas.microsoft.com/office/word/2012/wordml" xmlns:w16cex="http://schemas.microsoft.com/office/word/2018/wordml/cex" xmlns:w16cid="http://schemas.microsoft.com/office/word/2016/wordml/cid" xmlns:w16="http://schemas.microsoft.com/office/word/2018/wordml" xmlns:w16se="http://schemas.microsoft.com/office/word/2015/wordml/symex" xmlns:wpg="http://schemas.microsoft.com/office/word/2010/wordprocessingGroup" xmlns:wpi="http://schemas.microsoft.com/office/word/2010/wordprocessingInk" xmlns:wne="http://schemas.microsoft.com/office/word/2006/wordml" xmlns:wps="http://schemas.microsoft.com/office/word/2010/wordprocessingShape" mc:Ignorable="w14 w15 w16se w16cid w16 w16cex wp14">
+<w:hdr xmlns:wpc="http://schemas.microsoft.com/office/word/2010/wordprocessingCanvas" xmlns:cx="http://schemas.microsoft.com/office/drawing/2014/chartex" xmlns:cx1="http://schemas.microsoft.com/office/drawing/2015/9/8/chartex" xmlns:mc="http://schemas.openxmlformats.org/markup-compatibility/2006" xmlns:o="urn:schemas-microsoft-com:office:office" xmlns:r="http://schemas.openxmlformats.org/officeDocument/2006/relationships" xmlns:m="http://schemas.openxmlformats.org/officeDocument/2006/math" xmlns:v="urn:schemas-microsoft-com:vml" xmlns:wp14="http://schemas.microsoft.com/office/word/2010/wordprocessingDrawing" xmlns:wp="http://schemas.openxmlformats.org/drawingml/2006/wordprocessingDrawing" xmlns:w10="urn:schemas-microsoft-com:office:word" xmlns:w="http://schemas.openxmlformats.org/wordprocessingml/2006/main" xmlns:w14="http://schemas.microsoft.com/office/word/2010/wordml" xmlns:w15="http://schemas.microsoft.com/office/word/2012/wordml" xmlns:w16se="http://schemas.microsoft.com/office/word/2015/wordml/symex" xmlns:wpg="http://schemas.microsoft.com/office/word/2010/wordprocessingGroup" xmlns:wpi="http://schemas.microsoft.com/office/word/2010/wordprocessingInk" xmlns:wne="http://schemas.microsoft.com/office/word/2006/wordml" xmlns:wps="http://schemas.microsoft.com/office/word/2010/wordprocessingShape" mc:Ignorable="w14 w15 w16se wp14">
   <w:p>
     <w:pPr>
       <w:widowControl w:val="0"/>
@@ -4754,7 +4853,7 @@
 </file>
 
 <file path=word/header3.xml><?xml version="1.0" encoding="utf-8"?>
-<w:hdr xmlns:wpc="http://schemas.microsoft.com/office/word/2010/wordprocessingCanvas" xmlns:cx="http://schemas.microsoft.com/office/drawing/2014/chartex" xmlns:cx1="http://schemas.microsoft.com/office/drawing/2015/9/8/chartex" xmlns:cx2="http://schemas.microsoft.com/office/drawing/2015/10/21/chartex" xmlns:cx3="http://schemas.microsoft.com/office/drawing/2016/5/9/chartex" xmlns:cx4="http://schemas.microsoft.com/office/drawing/2016/5/10/chartex" xmlns:cx5="http://schemas.microsoft.com/office/drawing/2016/5/11/chartex" xmlns:cx6="http://schemas.microsoft.com/office/drawing/2016/5/12/chartex" xmlns:cx7="http://schemas.microsoft.com/office/drawing/2016/5/13/chartex" xmlns:cx8="http://schemas.microsoft.com/office/drawing/2016/5/14/chartex" xmlns:mc="http://schemas.openxmlformats.org/markup-compatibility/2006" xmlns:aink="http://schemas.microsoft.com/office/drawing/2016/ink" xmlns:am3d="http://schemas.microsoft.com/office/drawing/2017/model3d" xmlns:o="urn:schemas-microsoft-com:office:office" xmlns:r="http://schemas.openxmlformats.org/officeDocument/2006/relationships" xmlns:m="http://schemas.openxmlformats.org/officeDocument/2006/math" xmlns:v="urn:schemas-microsoft-com:vml" xmlns:wp14="http://schemas.microsoft.com/office/word/2010/wordprocessingDrawing" xmlns:wp="http://schemas.openxmlformats.org/drawingml/2006/wordprocessingDrawing" xmlns:w10="urn:schemas-microsoft-com:office:word" xmlns:w="http://schemas.openxmlformats.org/wordprocessingml/2006/main" xmlns:w14="http://schemas.microsoft.com/office/word/2010/wordml" xmlns:w15="http://schemas.microsoft.com/office/word/2012/wordml" xmlns:w16cex="http://schemas.microsoft.com/office/word/2018/wordml/cex" xmlns:w16cid="http://schemas.microsoft.com/office/word/2016/wordml/cid" xmlns:w16="http://schemas.microsoft.com/office/word/2018/wordml" xmlns:w16se="http://schemas.microsoft.com/office/word/2015/wordml/symex" xmlns:wpg="http://schemas.microsoft.com/office/word/2010/wordprocessingGroup" xmlns:wpi="http://schemas.microsoft.com/office/word/2010/wordprocessingInk" xmlns:wne="http://schemas.microsoft.com/office/word/2006/wordml" xmlns:wps="http://schemas.microsoft.com/office/word/2010/wordprocessingShape" mc:Ignorable="w14 w15 w16se w16cid w16 w16cex wp14">
+<w:hdr xmlns:wpc="http://schemas.microsoft.com/office/word/2010/wordprocessingCanvas" xmlns:cx="http://schemas.microsoft.com/office/drawing/2014/chartex" xmlns:cx1="http://schemas.microsoft.com/office/drawing/2015/9/8/chartex" xmlns:mc="http://schemas.openxmlformats.org/markup-compatibility/2006" xmlns:o="urn:schemas-microsoft-com:office:office" xmlns:r="http://schemas.openxmlformats.org/officeDocument/2006/relationships" xmlns:m="http://schemas.openxmlformats.org/officeDocument/2006/math" xmlns:v="urn:schemas-microsoft-com:vml" xmlns:wp14="http://schemas.microsoft.com/office/word/2010/wordprocessingDrawing" xmlns:wp="http://schemas.openxmlformats.org/drawingml/2006/wordprocessingDrawing" xmlns:w10="urn:schemas-microsoft-com:office:word" xmlns:w="http://schemas.openxmlformats.org/wordprocessingml/2006/main" xmlns:w14="http://schemas.microsoft.com/office/word/2010/wordml" xmlns:w15="http://schemas.microsoft.com/office/word/2012/wordml" xmlns:w16se="http://schemas.microsoft.com/office/word/2015/wordml/symex" xmlns:wpg="http://schemas.microsoft.com/office/word/2010/wordprocessingGroup" xmlns:wpi="http://schemas.microsoft.com/office/word/2010/wordprocessingInk" xmlns:wne="http://schemas.microsoft.com/office/word/2006/wordml" xmlns:wps="http://schemas.microsoft.com/office/word/2010/wordprocessingShape" mc:Ignorable="w14 w15 w16se wp14">
   <w:p>
     <w:pPr>
       <w:pStyle w:val="Header"/>
@@ -4764,7 +4863,7 @@
 </file>
 
 <file path=word/numbering.xml><?xml version="1.0" encoding="utf-8"?>
-<w:numbering xmlns:wpc="http://schemas.microsoft.com/office/word/2010/wordprocessingCanvas" xmlns:cx="http://schemas.microsoft.com/office/drawing/2014/chartex" xmlns:cx1="http://schemas.microsoft.com/office/drawing/2015/9/8/chartex" xmlns:cx2="http://schemas.microsoft.com/office/drawing/2015/10/21/chartex" xmlns:cx3="http://schemas.microsoft.com/office/drawing/2016/5/9/chartex" xmlns:cx4="http://schemas.microsoft.com/office/drawing/2016/5/10/chartex" xmlns:cx5="http://schemas.microsoft.com/office/drawing/2016/5/11/chartex" xmlns:cx6="http://schemas.microsoft.com/office/drawing/2016/5/12/chartex" xmlns:cx7="http://schemas.microsoft.com/office/drawing/2016/5/13/chartex" xmlns:cx8="http://schemas.microsoft.com/office/drawing/2016/5/14/chartex" xmlns:mc="http://schemas.openxmlformats.org/markup-compatibility/2006" xmlns:aink="http://schemas.microsoft.com/office/drawing/2016/ink" xmlns:am3d="http://schemas.microsoft.com/office/drawing/2017/model3d" xmlns:o="urn:schemas-microsoft-com:office:office" xmlns:r="http://schemas.openxmlformats.org/officeDocument/2006/relationships" xmlns:m="http://schemas.openxmlformats.org/officeDocument/2006/math" xmlns:v="urn:schemas-microsoft-com:vml" xmlns:wp14="http://schemas.microsoft.com/office/word/2010/wordprocessingDrawing" xmlns:wp="http://schemas.openxmlformats.org/drawingml/2006/wordprocessingDrawing" xmlns:w10="urn:schemas-microsoft-com:office:word" xmlns:w="http://schemas.openxmlformats.org/wordprocessingml/2006/main" xmlns:w14="http://schemas.microsoft.com/office/word/2010/wordml" xmlns:w15="http://schemas.microsoft.com/office/word/2012/wordml" xmlns:w16cex="http://schemas.microsoft.com/office/word/2018/wordml/cex" xmlns:w16cid="http://schemas.microsoft.com/office/word/2016/wordml/cid" xmlns:w16="http://schemas.microsoft.com/office/word/2018/wordml" xmlns:w16se="http://schemas.microsoft.com/office/word/2015/wordml/symex" xmlns:wpg="http://schemas.microsoft.com/office/word/2010/wordprocessingGroup" xmlns:wpi="http://schemas.microsoft.com/office/word/2010/wordprocessingInk" xmlns:wne="http://schemas.microsoft.com/office/word/2006/wordml" xmlns:wps="http://schemas.microsoft.com/office/word/2010/wordprocessingShape" mc:Ignorable="w14 w15 w16se w16cid w16 w16cex wp14">
+<w:numbering xmlns:wpc="http://schemas.microsoft.com/office/word/2010/wordprocessingCanvas" xmlns:cx="http://schemas.microsoft.com/office/drawing/2014/chartex" xmlns:cx1="http://schemas.microsoft.com/office/drawing/2015/9/8/chartex" xmlns:mc="http://schemas.openxmlformats.org/markup-compatibility/2006" xmlns:o="urn:schemas-microsoft-com:office:office" xmlns:r="http://schemas.openxmlformats.org/officeDocument/2006/relationships" xmlns:m="http://schemas.openxmlformats.org/officeDocument/2006/math" xmlns:v="urn:schemas-microsoft-com:vml" xmlns:wp14="http://schemas.microsoft.com/office/word/2010/wordprocessingDrawing" xmlns:wp="http://schemas.openxmlformats.org/drawingml/2006/wordprocessingDrawing" xmlns:w10="urn:schemas-microsoft-com:office:word" xmlns:w="http://schemas.openxmlformats.org/wordprocessingml/2006/main" xmlns:w14="http://schemas.microsoft.com/office/word/2010/wordml" xmlns:w15="http://schemas.microsoft.com/office/word/2012/wordml" xmlns:w16se="http://schemas.microsoft.com/office/word/2015/wordml/symex" xmlns:wpg="http://schemas.microsoft.com/office/word/2010/wordprocessingGroup" xmlns:wpi="http://schemas.microsoft.com/office/word/2010/wordprocessingInk" xmlns:wne="http://schemas.microsoft.com/office/word/2006/wordml" xmlns:wps="http://schemas.microsoft.com/office/word/2010/wordprocessingShape" mc:Ignorable="w14 w15 w16se wp14">
   <w:abstractNum w:abstractNumId="0" w15:restartNumberingAfterBreak="0">
     <w:nsid w:val="0DD14C7B"/>
     <w:multiLevelType w:val="multilevel"/>
@@ -6045,7 +6144,7 @@
 </file>
 
 <file path=word/styles.xml><?xml version="1.0" encoding="utf-8"?>
-<w:styles xmlns:mc="http://schemas.openxmlformats.org/markup-compatibility/2006" xmlns:r="http://schemas.openxmlformats.org/officeDocument/2006/relationships" xmlns:w="http://schemas.openxmlformats.org/wordprocessingml/2006/main" xmlns:w14="http://schemas.microsoft.com/office/word/2010/wordml" xmlns:w15="http://schemas.microsoft.com/office/word/2012/wordml" xmlns:w16cex="http://schemas.microsoft.com/office/word/2018/wordml/cex" xmlns:w16cid="http://schemas.microsoft.com/office/word/2016/wordml/cid" xmlns:w16="http://schemas.microsoft.com/office/word/2018/wordml" xmlns:w16se="http://schemas.microsoft.com/office/word/2015/wordml/symex" mc:Ignorable="w14 w15 w16se w16cid w16 w16cex">
+<w:styles xmlns:mc="http://schemas.openxmlformats.org/markup-compatibility/2006" xmlns:r="http://schemas.openxmlformats.org/officeDocument/2006/relationships" xmlns:w="http://schemas.openxmlformats.org/wordprocessingml/2006/main" xmlns:w14="http://schemas.microsoft.com/office/word/2010/wordml" xmlns:w15="http://schemas.microsoft.com/office/word/2012/wordml" xmlns:w16se="http://schemas.microsoft.com/office/word/2015/wordml/symex" mc:Ignorable="w14 w15 w16se">
   <w:docDefaults>
     <w:rPrDefault>
       <w:rPr>
@@ -6061,7 +6160,7 @@
       </w:pPr>
     </w:pPrDefault>
   </w:docDefaults>
-  <w:latentStyles w:defLockedState="0" w:defUIPriority="99" w:defSemiHidden="0" w:defUnhideWhenUsed="0" w:defQFormat="0" w:count="376">
+  <w:latentStyles w:defLockedState="0" w:defUIPriority="99" w:defSemiHidden="0" w:defUnhideWhenUsed="0" w:defQFormat="0" w:count="371">
     <w:lsdException w:name="Normal" w:uiPriority="0" w:qFormat="1"/>
     <w:lsdException w:name="heading 1" w:uiPriority="9" w:qFormat="1"/>
     <w:lsdException w:name="heading 2" w:semiHidden="1" w:uiPriority="0" w:unhideWhenUsed="1" w:qFormat="1"/>
@@ -6433,11 +6532,6 @@
     <w:lsdException w:name="List Table 5 Dark Accent 6" w:uiPriority="50"/>
     <w:lsdException w:name="List Table 6 Colorful Accent 6" w:uiPriority="51"/>
     <w:lsdException w:name="List Table 7 Colorful Accent 6" w:uiPriority="52"/>
-    <w:lsdException w:name="Mention" w:semiHidden="1" w:unhideWhenUsed="1"/>
-    <w:lsdException w:name="Smart Hyperlink" w:semiHidden="1" w:unhideWhenUsed="1"/>
-    <w:lsdException w:name="Hashtag" w:semiHidden="1" w:unhideWhenUsed="1"/>
-    <w:lsdException w:name="Unresolved Mention" w:semiHidden="1" w:unhideWhenUsed="1"/>
-    <w:lsdException w:name="Smart Link" w:semiHidden="1" w:unhideWhenUsed="1"/>
   </w:latentStyles>
   <w:style w:type="paragraph" w:default="1" w:styleId="Normal">
     <w:name w:val="Normal"/>

</xml_diff>